<commit_message>
Fix: Corrected experiment logic and data measurement
</commit_message>
<xml_diff>
--- a/Documentation/Controlling Unbounded Data Growth.docx
+++ b/Documentation/Controlling Unbounded Data Growth.docx
@@ -7596,15 +7596,7 @@
           <w:sz w:val="20"/>
           <w:szCs w:val="20"/>
         </w:rPr>
-        <w:t>This trade-off is subtle but just as important. To keep latency low for any request, the system needs available idle resources to start processing that request right away. This means maintaining low average CPU utilization. On the other hand, to achieve maximum throughput by processing the most data over time, the system should be as busy as possible, which means there should always be a queue of work. Queuing naturally causes requests to wait, increasing average latency. This principle directly affects the choice between inline and post-processing reduction. Inline deduplication prioritizes immediate space savings but can cut ingest throughput by adding latency to the write path. Post-processing emphasizes high ingest throughput by delaying the computationally expensive reduction work, which requires more temporary storage and means data won't be reduced right away.</w:t>
-      </w:r>
-      <w:r>
-        <w:rPr>
-          <w:rFonts w:ascii="Times New Roman" w:hAnsi="Times New Roman" w:cs="Times New Roman"/>
-          <w:sz w:val="20"/>
-          <w:szCs w:val="20"/>
-        </w:rPr>
-        <w:t xml:space="preserve"> </w:t>
+        <w:t xml:space="preserve">This trade-off is subtle but just as important. To keep latency low for any request, the system needs available idle resources to start processing that request right away. This means maintaining low average CPU utilization. On the other hand, to achieve maximum throughput by processing the most data over time, the system should be as busy as possible, which means there should always be a queue of work. Queuing naturally causes requests to wait, increasing average latency. This principle directly affects the choice between inline and post-processing reduction. Inline deduplication prioritizes immediate space savings but can cut ingest throughput by adding latency to the write path. Post-processing emphasizes high ingest throughput by delaying the computationally expensive reduction work, which requires more temporary storage and means data won't be reduced right away. </w:t>
       </w:r>
       <w:r>
         <w:rPr>
@@ -7621,26 +7613,6 @@
           <w:szCs w:val="20"/>
         </w:rPr>
         <w:t>.</w:t>
-      </w:r>
-    </w:p>
-    <w:p>
-      <w:pPr>
-        <w:spacing w:line="240" w:lineRule="auto"/>
-        <w:ind w:left="720"/>
-        <w:jc w:val="both"/>
-        <w:rPr>
-          <w:rFonts w:ascii="Times New Roman" w:hAnsi="Times New Roman" w:cs="Times New Roman"/>
-          <w:sz w:val="20"/>
-          <w:szCs w:val="20"/>
-        </w:rPr>
-      </w:pPr>
-      <w:r>
-        <w:rPr>
-          <w:rFonts w:ascii="Times New Roman" w:hAnsi="Times New Roman" w:cs="Times New Roman"/>
-          <w:sz w:val="20"/>
-          <w:szCs w:val="20"/>
-        </w:rPr>
-        <w:t xml:space="preserve">Post-processing emphasizes high ingest throughput by delaying the computationally expensive reduction work, which requires more temporary storage and means data won't be reduced right away.  </w:t>
       </w:r>
     </w:p>
     <w:p>
@@ -7835,15 +7807,15 @@
           <w:sz w:val="20"/>
           <w:szCs w:val="20"/>
         </w:rPr>
-        <w:t xml:space="preserve"> The hybrid framework, while effective, is naturally </w:t>
-      </w:r>
-      <w:r>
-        <w:rPr>
-          <w:rFonts w:ascii="Times New Roman" w:hAnsi="Times New Roman" w:cs="Times New Roman"/>
-          <w:sz w:val="20"/>
-          <w:szCs w:val="20"/>
-        </w:rPr>
-        <w:t xml:space="preserve">more complex than a single-technique solution. It adds several new parts to manage and maintain: the policy engine, the deduplication hash index, and the chunk store. The integrity of the hash index and chunk store is crucial; any corruption in these main components could lead to significant data loss, as one lost chunk can make thousands of files irretrievable. This requires strong backup and integrity-checking systems for the framework's own metadata.  </w:t>
+        <w:t xml:space="preserve"> The hybrid framework, while effective, is naturally more complex than a single-technique solution. It adds several new parts to manage and maintain: the policy engine, the deduplication hash index, and the chunk store. The integrity of the hash index and chunk store is crucial; any corruption </w:t>
+      </w:r>
+      <w:r>
+        <w:rPr>
+          <w:rFonts w:ascii="Times New Roman" w:hAnsi="Times New Roman" w:cs="Times New Roman"/>
+          <w:sz w:val="20"/>
+          <w:szCs w:val="20"/>
+        </w:rPr>
+        <w:t xml:space="preserve">in these main components could lead to significant data loss, as one lost chunk can make thousands of files irretrievable. This requires strong backup and integrity-checking systems for the framework's own metadata.  </w:t>
       </w:r>
     </w:p>
     <w:p>
@@ -8026,7 +7998,31 @@
           <w:sz w:val="20"/>
           <w:szCs w:val="20"/>
         </w:rPr>
-        <w:t>The primary contribution of this research is a unified framework that integrates these disparate techniques under the control of a declarative policy engine. The reference implementation in Python has demonstrated the practical feasibility of this approach, showing that high-level business and compliance rules can be translated into automated, tiered data reduction workflows. The evaluation provided a quantitative confirmation of the framework's effectiveness, achieving significant storage savings on a mixed-</w:t>
+        <w:t xml:space="preserve">The primary contribution of this research is a unified framework that integrates these disparate techniques under the control of a declarative policy engine. The reference implementation in Python has demonstrated the practical feasibility of this approach, showing that high-level business and compliance rules can be translated into automated, tiered data reduction workflows. The evaluation provided a quantitative confirmation of the framework's effectiveness, achieving significant storage savings on a mixed-workload dataset. </w:t>
+      </w:r>
+      <w:r>
+        <w:rPr>
+          <w:rFonts w:ascii="Times New Roman" w:hAnsi="Times New Roman" w:cs="Times New Roman"/>
+          <w:sz w:val="20"/>
+          <w:szCs w:val="20"/>
+        </w:rPr>
+        <w:t>The analysis highlighted core trade-offs among storage space, CPU cost, and access latency, showing how the proposed framework balances these in line with workload requirements.</w:t>
+      </w:r>
+      <w:r>
+        <w:rPr>
+          <w:rFonts w:ascii="Times New Roman" w:hAnsi="Times New Roman" w:cs="Times New Roman"/>
+          <w:sz w:val="20"/>
+          <w:szCs w:val="20"/>
+        </w:rPr>
+        <w:t xml:space="preserve"> </w:t>
+      </w:r>
+      <w:r>
+        <w:rPr>
+          <w:rFonts w:ascii="Times New Roman" w:hAnsi="Times New Roman" w:cs="Times New Roman"/>
+          <w:sz w:val="20"/>
+          <w:szCs w:val="20"/>
+        </w:rPr>
+        <w:t xml:space="preserve">By doing so, this work provides a blueprint for moving </w:t>
       </w:r>
       <w:r>
         <w:rPr>
@@ -8035,31 +8031,7 @@
           <w:szCs w:val="20"/>
         </w:rPr>
         <w:lastRenderedPageBreak/>
-        <w:t xml:space="preserve">workload dataset. </w:t>
-      </w:r>
-      <w:r>
-        <w:rPr>
-          <w:rFonts w:ascii="Times New Roman" w:hAnsi="Times New Roman" w:cs="Times New Roman"/>
-          <w:sz w:val="20"/>
-          <w:szCs w:val="20"/>
-        </w:rPr>
-        <w:t>The analysis highlighted core trade-offs among storage space, CPU cost, and access latency, showing how the proposed framework balances these in line with workload requirements.</w:t>
-      </w:r>
-      <w:r>
-        <w:rPr>
-          <w:rFonts w:ascii="Times New Roman" w:hAnsi="Times New Roman" w:cs="Times New Roman"/>
-          <w:sz w:val="20"/>
-          <w:szCs w:val="20"/>
-        </w:rPr>
-        <w:t xml:space="preserve"> </w:t>
-      </w:r>
-      <w:r>
-        <w:rPr>
-          <w:rFonts w:ascii="Times New Roman" w:hAnsi="Times New Roman" w:cs="Times New Roman"/>
-          <w:sz w:val="20"/>
-          <w:szCs w:val="20"/>
-        </w:rPr>
-        <w:t>By doing so, this work provides a blueprint for moving from ad-hoc data reduction tactics to a cohesive and sustainable data management strategy.</w:t>
+        <w:t>from ad-hoc data reduction tactics to a cohesive and sustainable data management strategy.</w:t>
       </w:r>
     </w:p>
     <w:p>
@@ -8322,15 +8294,15 @@
           <w:sz w:val="20"/>
           <w:szCs w:val="20"/>
         </w:rPr>
-        <w:t xml:space="preserve"> The evaluation revealed the heavy CPU overhead tied to hashing and compression. Future research could investigate integrating hardware acceleration to relieve these computationally intensive tasks. </w:t>
-      </w:r>
-      <w:r>
-        <w:rPr>
-          <w:rFonts w:ascii="Times New Roman" w:hAnsi="Times New Roman" w:cs="Times New Roman"/>
-          <w:sz w:val="20"/>
-          <w:szCs w:val="20"/>
-        </w:rPr>
-        <w:t>Modern CPUs with specialized instruction sets or dedicated hardware accelerators, such as FPGAs or specialized ASICs, could significantly lessen the performance impact of the reduction pipeline. This would make it practical to apply more aggressive techniques even on performance-sensitive data</w:t>
+        <w:t xml:space="preserve"> The evaluation revealed the heavy CPU overhead tied to hashing and compression. Future research could investigate integrating hardware acceleration to relieve these computationally intensive tasks. Modern CPUs with specialized instruction sets or dedicated hardware accelerators, such as FPGAs or specialized ASICs, could significantly lessen the performance impact of the reduction pipeline. This would make it practical to apply more </w:t>
+      </w:r>
+      <w:r>
+        <w:rPr>
+          <w:rFonts w:ascii="Times New Roman" w:hAnsi="Times New Roman" w:cs="Times New Roman"/>
+          <w:sz w:val="20"/>
+          <w:szCs w:val="20"/>
+        </w:rPr>
+        <w:t>aggressive techniques even on performance-sensitive data</w:t>
       </w:r>
       <w:r>
         <w:rPr>
@@ -8741,7 +8713,6 @@
           <w:sz w:val="20"/>
           <w:szCs w:val="20"/>
         </w:rPr>
-        <w:lastRenderedPageBreak/>
         <w:t xml:space="preserve">[6] "Tradeoffs in System Design," GeeksforGeeks, 2025. [Online]. Available: </w:t>
       </w:r>
       <w:hyperlink r:id="rId15" w:tgtFrame="_new" w:history="1">
@@ -8781,6 +8752,7 @@
           <w:sz w:val="20"/>
           <w:szCs w:val="20"/>
         </w:rPr>
+        <w:lastRenderedPageBreak/>
         <w:t xml:space="preserve">[7] P. Lenz, "How to trade off server utilization and tail latency," USENIX SREcon, 2019. [Online]. Available: </w:t>
       </w:r>
       <w:hyperlink r:id="rId16" w:tgtFrame="_new" w:history="1">
@@ -9561,16 +9533,7 @@
           <w:sz w:val="20"/>
           <w:szCs w:val="20"/>
         </w:rPr>
-        <w:t xml:space="preserve">[27] S. A. Patil and S. Sangam, "An Exhaustive Survey of Big Data Storage Reduction Techniques," </w:t>
-      </w:r>
-      <w:r>
-        <w:rPr>
-          <w:rFonts w:ascii="Times New Roman" w:hAnsi="Times New Roman" w:cs="Times New Roman"/>
-          <w:sz w:val="20"/>
-          <w:szCs w:val="20"/>
-        </w:rPr>
-        <w:lastRenderedPageBreak/>
-        <w:t xml:space="preserve">Cureus Journal, Apr. 16, 2025. [Online]. Available: </w:t>
+        <w:t xml:space="preserve">[27] S. A. Patil and S. Sangam, "An Exhaustive Survey of Big Data Storage Reduction Techniques," Cureus Journal, Apr. 16, 2025. [Online]. Available: </w:t>
       </w:r>
       <w:hyperlink r:id="rId36" w:tgtFrame="_new" w:history="1">
         <w:r>
@@ -9609,6 +9572,7 @@
           <w:sz w:val="20"/>
           <w:szCs w:val="20"/>
         </w:rPr>
+        <w:lastRenderedPageBreak/>
         <w:t xml:space="preserve">[28] "Optimizing data storage: deduplication - compression," Hystax, 2025. [Online]. Available: </w:t>
       </w:r>
       <w:hyperlink r:id="rId37" w:tgtFrame="_new" w:history="1">
@@ -15446,6 +15410,7 @@
   <w:style w:type="character" w:default="1" w:styleId="DefaultParagraphFont">
     <w:name w:val="Default Paragraph Font"/>
     <w:uiPriority w:val="1"/>
+    <w:semiHidden/>
     <w:unhideWhenUsed/>
   </w:style>
   <w:style w:type="table" w:default="1" w:styleId="TableNormal">

</xml_diff>